<commit_message>
Updates on experimental results and simulations.
</commit_message>
<xml_diff>
--- a/simulations/Supplementary-Data-1.docx
+++ b/simulations/Supplementary-Data-1.docx
@@ -71,7 +71,22 @@
         <w:t xml:space="preserve">adjusted model</w:t>
       </w:r>
       <w:r>
-        <w:t xml:space="preserve">, an in silico simulation of the experimental setups was designed, which we describe here.</w:t>
+        <w:t xml:space="preserve">,</w:t>
+      </w:r>
+      <w:r>
+        <w:t xml:space="preserve"> </w:t>
+      </w:r>
+      <w:r>
+        <w:rPr>
+          <w:i/>
+        </w:rPr>
+        <w:t xml:space="preserve">in silico</w:t>
+      </w:r>
+      <w:r>
+        <w:t xml:space="preserve"> </w:t>
+      </w:r>
+      <w:r>
+        <w:t xml:space="preserve">simulation of the experimental setups was designed, which we describe here.</w:t>
       </w:r>
       <w:r>
         <w:t xml:space="preserve"> </w:t>
@@ -1493,7 +1508,7 @@
         <w:rPr>
           <w:rStyle w:val="CommentTok"/>
         </w:rPr>
-        <w:t xml:space="preserve"># The amount of input alleles of the reference depends on the chosen amount of input DNA, </w:t>
+        <w:t xml:space="preserve"># The amount of input alleles of the reference depends on the chosen amount</w:t>
       </w:r>
       <w:r>
         <w:br/>
@@ -1508,7 +1523,7 @@
         <w:rPr>
           <w:rStyle w:val="CommentTok"/>
         </w:rPr>
-        <w:t xml:space="preserve"># the T-cell fraction and the CNV of the reference.</w:t>
+        <w:t xml:space="preserve"># of input DNA, the T-cell fraction and the CNV of the reference.</w:t>
       </w:r>
       <w:r>
         <w:br/>
@@ -1712,7 +1727,7 @@
         <w:rPr>
           <w:rStyle w:val="CommentTok"/>
         </w:rPr>
-        <w:t xml:space="preserve"># The amount of input alleles of the regional marker depends on the chosen amount of input DNA, </w:t>
+        <w:t xml:space="preserve"># The amount of input alleles of the regional marker depends on the chosen amount </w:t>
       </w:r>
       <w:r>
         <w:br/>
@@ -1727,7 +1742,7 @@
         <w:rPr>
           <w:rStyle w:val="CommentTok"/>
         </w:rPr>
-        <w:t xml:space="preserve"># the T-cell fraction and the regional CNV.</w:t>
+        <w:t xml:space="preserve"># of input DNA, the T-cell fraction and the regional CNV.</w:t>
       </w:r>
       <w:r>
         <w:br/>
@@ -1931,7 +1946,7 @@
         <w:rPr>
           <w:rStyle w:val="CommentTok"/>
         </w:rPr>
-        <w:t xml:space="preserve"># The amount of input alleles of the T-cell marker depends on the chosen amount of input DNA, </w:t>
+        <w:t xml:space="preserve"># The amount of input alleles of the T-cell marker depends on the chosen amount  </w:t>
       </w:r>
       <w:r>
         <w:br/>
@@ -1946,7 +1961,7 @@
         <w:rPr>
           <w:rStyle w:val="CommentTok"/>
         </w:rPr>
-        <w:t xml:space="preserve"># the T-cell fraction and the regional CNV.</w:t>
+        <w:t xml:space="preserve"># of input DNA, the T-cell fraction and the regional CNV.</w:t>
       </w:r>
       <w:r>
         <w:br/>
@@ -1961,7 +1976,7 @@
         <w:rPr>
           <w:rStyle w:val="CommentTok"/>
         </w:rPr>
-        <w:t xml:space="preserve"># In T-cells the marker is completely lost, </w:t>
+        <w:t xml:space="preserve"># In T-cells the marker is completely lost, while in non-T cells </w:t>
       </w:r>
       <w:r>
         <w:br/>
@@ -1976,7 +1991,7 @@
         <w:rPr>
           <w:rStyle w:val="CommentTok"/>
         </w:rPr>
-        <w:t xml:space="preserve"># while in non-T cells the regional CNV determines the absolute presence of the T-cell marker.</w:t>
+        <w:t xml:space="preserve"># the regional CNV determines the absolute presence of the T-cell marker.</w:t>
       </w:r>
       <w:r>
         <w:br/>
@@ -6098,19 +6113,13 @@
         <w:rPr>
           <w:rStyle w:val="NormalTok"/>
         </w:rPr>
-        <w:t xml:space="preserve">  lty</w:t>
-      </w:r>
-      <w:r>
-        <w:rPr>
-          <w:rStyle w:val="OtherTok"/>
-        </w:rPr>
-        <w:t xml:space="preserve">=</w:t>
+        <w:t xml:space="preserve">  </w:t>
       </w:r>
       <w:r>
         <w:rPr>
           <w:rStyle w:val="FunctionTok"/>
         </w:rPr>
-        <w:t xml:space="preserve">rep</w:t>
+        <w:t xml:space="preserve">arrows</w:t>
       </w:r>
       <w:r>
         <w:rPr>
@@ -6126,48 +6135,129 @@
       </w:r>
       <w:r>
         <w:rPr>
-          <w:rStyle w:val="NormalTok"/>
-        </w:rPr>
-        <w:t xml:space="preserve">,</w:t>
-      </w:r>
-      <w:r>
-        <w:rPr>
-          <w:rStyle w:val="DecValTok"/>
-        </w:rPr>
-        <w:t xml:space="preserve">20</w:t>
-      </w:r>
-      <w:r>
-        <w:rPr>
-          <w:rStyle w:val="NormalTok"/>
-        </w:rPr>
-        <w:t xml:space="preserve">)</w:t>
-      </w:r>
-      <w:r>
-        <w:br/>
-      </w:r>
-      <w:r>
-        <w:rPr>
-          <w:rStyle w:val="NormalTok"/>
-        </w:rPr>
-        <w:t xml:space="preserve">  col</w:t>
-      </w:r>
-      <w:r>
-        <w:rPr>
-          <w:rStyle w:val="OtherTok"/>
-        </w:rPr>
-        <w:t xml:space="preserve">=</w:t>
+          <w:rStyle w:val="SpecialCharTok"/>
+        </w:rPr>
+        <w:t xml:space="preserve">:</w:t>
       </w:r>
       <w:r>
         <w:rPr>
           <w:rStyle w:val="FunctionTok"/>
         </w:rPr>
-        <w:t xml:space="preserve">rep</w:t>
-      </w:r>
-      <w:r>
-        <w:rPr>
-          <w:rStyle w:val="NormalTok"/>
-        </w:rPr>
-        <w:t xml:space="preserve">(</w:t>
+        <w:t xml:space="preserve">nrow</w:t>
+      </w:r>
+      <w:r>
+        <w:rPr>
+          <w:rStyle w:val="NormalTok"/>
+        </w:rPr>
+        <w:t xml:space="preserve">(results), results[,</w:t>
+      </w:r>
+      <w:r>
+        <w:rPr>
+          <w:rStyle w:val="DecValTok"/>
+        </w:rPr>
+        <w:t xml:space="preserve">2</w:t>
+      </w:r>
+      <w:r>
+        <w:rPr>
+          <w:rStyle w:val="NormalTok"/>
+        </w:rPr>
+        <w:t xml:space="preserve">], </w:t>
+      </w:r>
+      <w:r>
+        <w:rPr>
+          <w:rStyle w:val="DecValTok"/>
+        </w:rPr>
+        <w:t xml:space="preserve">1</w:t>
+      </w:r>
+      <w:r>
+        <w:rPr>
+          <w:rStyle w:val="SpecialCharTok"/>
+        </w:rPr>
+        <w:t xml:space="preserve">:</w:t>
+      </w:r>
+      <w:r>
+        <w:rPr>
+          <w:rStyle w:val="FunctionTok"/>
+        </w:rPr>
+        <w:t xml:space="preserve">nrow</w:t>
+      </w:r>
+      <w:r>
+        <w:rPr>
+          <w:rStyle w:val="NormalTok"/>
+        </w:rPr>
+        <w:t xml:space="preserve">(results), results[,</w:t>
+      </w:r>
+      <w:r>
+        <w:rPr>
+          <w:rStyle w:val="DecValTok"/>
+        </w:rPr>
+        <w:t xml:space="preserve">3</w:t>
+      </w:r>
+      <w:r>
+        <w:rPr>
+          <w:rStyle w:val="NormalTok"/>
+        </w:rPr>
+        <w:t xml:space="preserve">], </w:t>
+      </w:r>
+      <w:r>
+        <w:rPr>
+          <w:rStyle w:val="AttributeTok"/>
+        </w:rPr>
+        <w:t xml:space="preserve">length=</w:t>
+      </w:r>
+      <w:r>
+        <w:rPr>
+          <w:rStyle w:val="FloatTok"/>
+        </w:rPr>
+        <w:t xml:space="preserve">0.05</w:t>
+      </w:r>
+      <w:r>
+        <w:rPr>
+          <w:rStyle w:val="NormalTok"/>
+        </w:rPr>
+        <w:t xml:space="preserve">, </w:t>
+      </w:r>
+      <w:r>
+        <w:rPr>
+          <w:rStyle w:val="AttributeTok"/>
+        </w:rPr>
+        <w:t xml:space="preserve">angle=</w:t>
+      </w:r>
+      <w:r>
+        <w:rPr>
+          <w:rStyle w:val="DecValTok"/>
+        </w:rPr>
+        <w:t xml:space="preserve">90</w:t>
+      </w:r>
+      <w:r>
+        <w:rPr>
+          <w:rStyle w:val="NormalTok"/>
+        </w:rPr>
+        <w:t xml:space="preserve">, </w:t>
+      </w:r>
+      <w:r>
+        <w:rPr>
+          <w:rStyle w:val="AttributeTok"/>
+        </w:rPr>
+        <w:t xml:space="preserve">code=</w:t>
+      </w:r>
+      <w:r>
+        <w:rPr>
+          <w:rStyle w:val="DecValTok"/>
+        </w:rPr>
+        <w:t xml:space="preserve">3</w:t>
+      </w:r>
+      <w:r>
+        <w:rPr>
+          <w:rStyle w:val="NormalTok"/>
+        </w:rPr>
+        <w:t xml:space="preserve">, </w:t>
+      </w:r>
+      <w:r>
+        <w:rPr>
+          <w:rStyle w:val="AttributeTok"/>
+        </w:rPr>
+        <w:t xml:space="preserve">col=</w:t>
       </w:r>
       <w:r>
         <w:rPr>
@@ -6179,352 +6269,7 @@
         <w:rPr>
           <w:rStyle w:val="NormalTok"/>
         </w:rPr>
-        <w:t xml:space="preserve">,</w:t>
-      </w:r>
-      <w:r>
-        <w:rPr>
-          <w:rStyle w:val="DecValTok"/>
-        </w:rPr>
-        <w:t xml:space="preserve">20</w:t>
-      </w:r>
-      <w:r>
-        <w:rPr>
-          <w:rStyle w:val="NormalTok"/>
-        </w:rPr>
-        <w:t xml:space="preserve">)</w:t>
-      </w:r>
-      <w:r>
-        <w:br/>
-      </w:r>
-      <w:r>
-        <w:rPr>
-          <w:rStyle w:val="NormalTok"/>
-        </w:rPr>
-        <w:t xml:space="preserve">  w</w:t>
-      </w:r>
-      <w:r>
-        <w:rPr>
-          <w:rStyle w:val="OtherTok"/>
-        </w:rPr>
-        <w:t xml:space="preserve">=</w:t>
-      </w:r>
-      <w:r>
-        <w:rPr>
-          <w:rStyle w:val="FunctionTok"/>
-        </w:rPr>
-        <w:t xml:space="preserve">which</w:t>
-      </w:r>
-      <w:r>
-        <w:rPr>
-          <w:rStyle w:val="NormalTok"/>
-        </w:rPr>
-        <w:t xml:space="preserve">(results[,</w:t>
-      </w:r>
-      <w:r>
-        <w:rPr>
-          <w:rStyle w:val="DecValTok"/>
-        </w:rPr>
-        <w:t xml:space="preserve">2</w:t>
-      </w:r>
-      <w:r>
-        <w:rPr>
-          <w:rStyle w:val="NormalTok"/>
-        </w:rPr>
-        <w:t xml:space="preserve">]</w:t>
-      </w:r>
-      <w:r>
-        <w:rPr>
-          <w:rStyle w:val="SpecialCharTok"/>
-        </w:rPr>
-        <w:t xml:space="preserve">&gt;</w:t>
-      </w:r>
-      <w:r>
-        <w:rPr>
-          <w:rStyle w:val="DecValTok"/>
-        </w:rPr>
-        <w:t xml:space="preserve">50</w:t>
-      </w:r>
-      <w:r>
-        <w:rPr>
-          <w:rStyle w:val="NormalTok"/>
-        </w:rPr>
-        <w:t xml:space="preserve"> </w:t>
-      </w:r>
-      <w:r>
-        <w:rPr>
-          <w:rStyle w:val="SpecialCharTok"/>
-        </w:rPr>
-        <w:t xml:space="preserve">|</w:t>
-      </w:r>
-      <w:r>
-        <w:rPr>
-          <w:rStyle w:val="NormalTok"/>
-        </w:rPr>
-        <w:t xml:space="preserve"> results[,</w:t>
-      </w:r>
-      <w:r>
-        <w:rPr>
-          <w:rStyle w:val="DecValTok"/>
-        </w:rPr>
-        <w:t xml:space="preserve">3</w:t>
-      </w:r>
-      <w:r>
-        <w:rPr>
-          <w:rStyle w:val="NormalTok"/>
-        </w:rPr>
-        <w:t xml:space="preserve">] </w:t>
-      </w:r>
-      <w:r>
-        <w:rPr>
-          <w:rStyle w:val="SpecialCharTok"/>
-        </w:rPr>
-        <w:t xml:space="preserve">&lt;</w:t>
-      </w:r>
-      <w:r>
-        <w:rPr>
-          <w:rStyle w:val="DecValTok"/>
-        </w:rPr>
-        <w:t xml:space="preserve">50</w:t>
-      </w:r>
-      <w:r>
-        <w:rPr>
-          <w:rStyle w:val="NormalTok"/>
-        </w:rPr>
-        <w:t xml:space="preserve">)</w:t>
-      </w:r>
-      <w:r>
-        <w:br/>
-      </w:r>
-      <w:r>
-        <w:rPr>
-          <w:rStyle w:val="NormalTok"/>
-        </w:rPr>
-        <w:t xml:space="preserve">  lty[w] </w:t>
-      </w:r>
-      <w:r>
-        <w:rPr>
-          <w:rStyle w:val="OtherTok"/>
-        </w:rPr>
-        <w:t xml:space="preserve">=</w:t>
-      </w:r>
-      <w:r>
-        <w:rPr>
-          <w:rStyle w:val="NormalTok"/>
-        </w:rPr>
-        <w:t xml:space="preserve"> </w:t>
-      </w:r>
-      <w:r>
-        <w:rPr>
-          <w:rStyle w:val="DecValTok"/>
-        </w:rPr>
-        <w:t xml:space="preserve">1</w:t>
-      </w:r>
-      <w:r>
-        <w:br/>
-      </w:r>
-      <w:r>
-        <w:rPr>
-          <w:rStyle w:val="NormalTok"/>
-        </w:rPr>
-        <w:t xml:space="preserve">  col[w] </w:t>
-      </w:r>
-      <w:r>
-        <w:rPr>
-          <w:rStyle w:val="OtherTok"/>
-        </w:rPr>
-        <w:t xml:space="preserve">=</w:t>
-      </w:r>
-      <w:r>
-        <w:rPr>
-          <w:rStyle w:val="NormalTok"/>
-        </w:rPr>
-        <w:t xml:space="preserve"> </w:t>
-      </w:r>
-      <w:r>
-        <w:rPr>
-          <w:rStyle w:val="StringTok"/>
-        </w:rPr>
-        <w:t xml:space="preserve">"#FBB4AF"</w:t>
-      </w:r>
-      <w:r>
-        <w:br/>
-      </w:r>
-      <w:r>
-        <w:rPr>
-          <w:rStyle w:val="NormalTok"/>
-        </w:rPr>
-        <w:t xml:space="preserve">  </w:t>
-      </w:r>
-      <w:r>
-        <w:br/>
-      </w:r>
-      <w:r>
-        <w:rPr>
-          <w:rStyle w:val="NormalTok"/>
-        </w:rPr>
-        <w:t xml:space="preserve">  </w:t>
-      </w:r>
-      <w:r>
-        <w:rPr>
-          <w:rStyle w:val="FunctionTok"/>
-        </w:rPr>
-        <w:t xml:space="preserve">arrows</w:t>
-      </w:r>
-      <w:r>
-        <w:rPr>
-          <w:rStyle w:val="NormalTok"/>
-        </w:rPr>
-        <w:t xml:space="preserve">(</w:t>
-      </w:r>
-      <w:r>
-        <w:rPr>
-          <w:rStyle w:val="DecValTok"/>
-        </w:rPr>
-        <w:t xml:space="preserve">1</w:t>
-      </w:r>
-      <w:r>
-        <w:rPr>
-          <w:rStyle w:val="SpecialCharTok"/>
-        </w:rPr>
-        <w:t xml:space="preserve">:</w:t>
-      </w:r>
-      <w:r>
-        <w:rPr>
-          <w:rStyle w:val="FunctionTok"/>
-        </w:rPr>
-        <w:t xml:space="preserve">nrow</w:t>
-      </w:r>
-      <w:r>
-        <w:rPr>
-          <w:rStyle w:val="NormalTok"/>
-        </w:rPr>
-        <w:t xml:space="preserve">(results), results[,</w:t>
-      </w:r>
-      <w:r>
-        <w:rPr>
-          <w:rStyle w:val="DecValTok"/>
-        </w:rPr>
-        <w:t xml:space="preserve">2</w:t>
-      </w:r>
-      <w:r>
-        <w:rPr>
-          <w:rStyle w:val="NormalTok"/>
-        </w:rPr>
-        <w:t xml:space="preserve">], </w:t>
-      </w:r>
-      <w:r>
-        <w:rPr>
-          <w:rStyle w:val="DecValTok"/>
-        </w:rPr>
-        <w:t xml:space="preserve">1</w:t>
-      </w:r>
-      <w:r>
-        <w:rPr>
-          <w:rStyle w:val="SpecialCharTok"/>
-        </w:rPr>
-        <w:t xml:space="preserve">:</w:t>
-      </w:r>
-      <w:r>
-        <w:rPr>
-          <w:rStyle w:val="FunctionTok"/>
-        </w:rPr>
-        <w:t xml:space="preserve">nrow</w:t>
-      </w:r>
-      <w:r>
-        <w:rPr>
-          <w:rStyle w:val="NormalTok"/>
-        </w:rPr>
-        <w:t xml:space="preserve">(results), results[,</w:t>
-      </w:r>
-      <w:r>
-        <w:rPr>
-          <w:rStyle w:val="DecValTok"/>
-        </w:rPr>
-        <w:t xml:space="preserve">3</w:t>
-      </w:r>
-      <w:r>
-        <w:rPr>
-          <w:rStyle w:val="NormalTok"/>
-        </w:rPr>
-        <w:t xml:space="preserve">], </w:t>
-      </w:r>
-      <w:r>
-        <w:rPr>
-          <w:rStyle w:val="AttributeTok"/>
-        </w:rPr>
-        <w:t xml:space="preserve">length=</w:t>
-      </w:r>
-      <w:r>
-        <w:rPr>
-          <w:rStyle w:val="FloatTok"/>
-        </w:rPr>
-        <w:t xml:space="preserve">0.05</w:t>
-      </w:r>
-      <w:r>
-        <w:rPr>
-          <w:rStyle w:val="NormalTok"/>
-        </w:rPr>
         <w:t xml:space="preserve">, </w:t>
-      </w:r>
-      <w:r>
-        <w:rPr>
-          <w:rStyle w:val="AttributeTok"/>
-        </w:rPr>
-        <w:t xml:space="preserve">angle=</w:t>
-      </w:r>
-      <w:r>
-        <w:rPr>
-          <w:rStyle w:val="DecValTok"/>
-        </w:rPr>
-        <w:t xml:space="preserve">90</w:t>
-      </w:r>
-      <w:r>
-        <w:rPr>
-          <w:rStyle w:val="NormalTok"/>
-        </w:rPr>
-        <w:t xml:space="preserve">, </w:t>
-      </w:r>
-      <w:r>
-        <w:rPr>
-          <w:rStyle w:val="AttributeTok"/>
-        </w:rPr>
-        <w:t xml:space="preserve">code=</w:t>
-      </w:r>
-      <w:r>
-        <w:rPr>
-          <w:rStyle w:val="DecValTok"/>
-        </w:rPr>
-        <w:t xml:space="preserve">3</w:t>
-      </w:r>
-      <w:r>
-        <w:rPr>
-          <w:rStyle w:val="NormalTok"/>
-        </w:rPr>
-        <w:t xml:space="preserve">, </w:t>
-      </w:r>
-      <w:r>
-        <w:rPr>
-          <w:rStyle w:val="AttributeTok"/>
-        </w:rPr>
-        <w:t xml:space="preserve">col=</w:t>
-      </w:r>
-      <w:r>
-        <w:rPr>
-          <w:rStyle w:val="NormalTok"/>
-        </w:rPr>
-        <w:t xml:space="preserve">col,</w:t>
-      </w:r>
-      <w:r>
-        <w:rPr>
-          <w:rStyle w:val="AttributeTok"/>
-        </w:rPr>
-        <w:t xml:space="preserve">lty=</w:t>
-      </w:r>
-      <w:r>
-        <w:rPr>
-          <w:rStyle w:val="NormalTok"/>
-        </w:rPr>
-        <w:t xml:space="preserve">lty,</w:t>
       </w:r>
       <w:r>
         <w:rPr>
@@ -7099,7 +6844,7 @@
         <w:rPr>
           <w:rStyle w:val="DecValTok"/>
         </w:rPr>
-        <w:t xml:space="preserve">100</w:t>
+        <w:t xml:space="preserve">10000</w:t>
       </w:r>
       <w:r>
         <w:rPr>
@@ -7900,7 +7645,7 @@
         <w:rPr>
           <w:rStyle w:val="DecValTok"/>
         </w:rPr>
-        <w:t xml:space="preserve">100</w:t>
+        <w:t xml:space="preserve">10000</w:t>
       </w:r>
       <w:r>
         <w:rPr>

</xml_diff>